<commit_message>
profdev and stats hw
</commit_message>
<xml_diff>
--- a/profdev/Navarurh Kumar Resume.docx
+++ b/profdev/Navarurh Kumar Resume.docx
@@ -207,23 +207,15 @@
           <w:b/>
         </w:rPr>
         <w:tab/>
-      </w:r>
-      <w:r>
-        <w:rPr>
-          <w:rFonts w:cs="Times New Roman"/>
-          <w:b/>
-        </w:rPr>
-        <w:tab/>
-      </w:r>
-      <w:r>
-        <w:rPr>
-          <w:rFonts w:cs="Times New Roman"/>
-          <w:b/>
-        </w:rPr>
-        <w:t xml:space="preserve">    </w:t>
-      </w:r>
-      <w:r>
-        <w:t>June 2020</w:t>
+        <w:t xml:space="preserve"> </w:t>
+      </w:r>
+      <w:bookmarkStart w:id="0" w:name="_GoBack"/>
+      <w:bookmarkEnd w:id="0"/>
+      <w:r>
+        <w:t>Expected J</w:t>
+      </w:r>
+      <w:r>
+        <w:t>une 2020</w:t>
       </w:r>
       <w:r>
         <w:rPr>
@@ -277,7 +269,42 @@
           <w:b/>
           <w:bCs/>
         </w:rPr>
-        <w:t>Additional University/College name (if applicable)</w:t>
+        <w:t>BITS Pilani</w:t>
+      </w:r>
+      <w:r>
+        <w:rPr>
+          <w:b/>
+          <w:bCs/>
+        </w:rPr>
+        <w:tab/>
+      </w:r>
+      <w:r>
+        <w:rPr>
+          <w:b/>
+          <w:bCs/>
+        </w:rPr>
+        <w:tab/>
+      </w:r>
+      <w:r>
+        <w:rPr>
+          <w:b/>
+          <w:bCs/>
+        </w:rPr>
+        <w:tab/>
+      </w:r>
+      <w:r>
+        <w:rPr>
+          <w:b/>
+          <w:bCs/>
+        </w:rPr>
+        <w:tab/>
+      </w:r>
+      <w:r>
+        <w:rPr>
+          <w:b/>
+          <w:bCs/>
+        </w:rPr>
+        <w:tab/>
       </w:r>
       <w:r>
         <w:rPr>
@@ -336,6 +363,13 @@
         </w:rPr>
         <w:tab/>
         <w:t xml:space="preserve">                   </w:t>
+      </w:r>
+      <w:r>
+        <w:rPr>
+          <w:b/>
+          <w:bCs/>
+        </w:rPr>
+        <w:t xml:space="preserve"> </w:t>
       </w:r>
       <w:r>
         <w:rPr>
@@ -452,19 +486,6 @@
       </w:r>
       <w:r>
         <w:br/>
-        <w:t xml:space="preserve">Software: </w:t>
-      </w:r>
-      <w:r>
-        <w:tab/>
-      </w:r>
-      <w:r>
-        <w:tab/>
-      </w:r>
-      <w:r>
-        <w:t>SAS</w:t>
-      </w:r>
-      <w:r>
-        <w:br/>
         <w:t>Databases:</w:t>
       </w:r>
       <w:r>
@@ -528,16 +549,7 @@
           <w:sz w:val="22"/>
           <w:szCs w:val="22"/>
         </w:rPr>
-        <w:tab/>
-      </w:r>
-      <w:r>
-        <w:rPr>
-          <w:rFonts w:asciiTheme="minorHAnsi" w:hAnsiTheme="minorHAnsi"/>
-          <w:b/>
-          <w:sz w:val="22"/>
-          <w:szCs w:val="22"/>
-        </w:rPr>
-        <w:tab/>
+        <w:t>, Bangalore India</w:t>
       </w:r>
       <w:r>
         <w:rPr>
@@ -831,24 +843,15 @@
           <w:sz w:val="22"/>
           <w:szCs w:val="22"/>
         </w:rPr>
-        <w:tab/>
-      </w:r>
-      <w:r>
-        <w:rPr>
-          <w:rFonts w:asciiTheme="minorHAnsi" w:hAnsiTheme="minorHAnsi"/>
-          <w:b/>
-          <w:sz w:val="22"/>
-          <w:szCs w:val="22"/>
-        </w:rPr>
-        <w:tab/>
-      </w:r>
-      <w:r>
-        <w:rPr>
-          <w:rFonts w:asciiTheme="minorHAnsi" w:hAnsiTheme="minorHAnsi"/>
-          <w:sz w:val="22"/>
-          <w:szCs w:val="22"/>
-        </w:rPr>
-        <w:t xml:space="preserve">     </w:t>
+        <w:t>, Bangalore India</w:t>
+      </w:r>
+      <w:r>
+        <w:rPr>
+          <w:rFonts w:asciiTheme="minorHAnsi" w:hAnsiTheme="minorHAnsi"/>
+          <w:sz w:val="22"/>
+          <w:szCs w:val="22"/>
+        </w:rPr>
+        <w:t xml:space="preserve"> </w:t>
       </w:r>
       <w:r>
         <w:rPr>
@@ -1097,70 +1100,32 @@
           <w:sz w:val="22"/>
           <w:szCs w:val="22"/>
         </w:rPr>
-        <w:t>Ra</w:t>
-      </w:r>
-      <w:bookmarkStart w:id="0" w:name="_GoBack"/>
-      <w:bookmarkEnd w:id="0"/>
-      <w:r>
-        <w:rPr>
-          <w:rFonts w:asciiTheme="minorHAnsi" w:hAnsiTheme="minorHAnsi"/>
-          <w:b/>
-          <w:sz w:val="22"/>
-          <w:szCs w:val="22"/>
-        </w:rPr>
-        <w:t>m</w:t>
-      </w:r>
-      <w:r>
-        <w:rPr>
-          <w:rFonts w:asciiTheme="minorHAnsi" w:hAnsiTheme="minorHAnsi"/>
-          <w:b/>
-          <w:sz w:val="22"/>
-          <w:szCs w:val="22"/>
-        </w:rPr>
-        <w:t xml:space="preserve">co Systems </w:t>
-      </w:r>
-      <w:r>
-        <w:rPr>
-          <w:rFonts w:asciiTheme="minorHAnsi" w:hAnsiTheme="minorHAnsi"/>
-          <w:b/>
-          <w:sz w:val="22"/>
-          <w:szCs w:val="22"/>
-        </w:rPr>
-        <w:t>Pvt. Ltd.</w:t>
-      </w:r>
-      <w:r>
-        <w:rPr>
-          <w:rFonts w:asciiTheme="minorHAnsi" w:hAnsiTheme="minorHAnsi"/>
-          <w:b/>
-          <w:sz w:val="22"/>
-          <w:szCs w:val="22"/>
-        </w:rPr>
-        <w:tab/>
-      </w:r>
-      <w:r>
-        <w:rPr>
-          <w:rFonts w:asciiTheme="minorHAnsi" w:hAnsiTheme="minorHAnsi"/>
-          <w:b/>
-          <w:sz w:val="22"/>
-          <w:szCs w:val="22"/>
-        </w:rPr>
-        <w:tab/>
-      </w:r>
-      <w:r>
-        <w:rPr>
-          <w:rFonts w:asciiTheme="minorHAnsi" w:hAnsiTheme="minorHAnsi"/>
-          <w:sz w:val="22"/>
-          <w:szCs w:val="22"/>
-        </w:rPr>
-        <w:t xml:space="preserve">     </w:t>
-      </w:r>
-      <w:r>
-        <w:rPr>
-          <w:rFonts w:asciiTheme="minorHAnsi" w:hAnsiTheme="minorHAnsi"/>
-          <w:sz w:val="22"/>
-          <w:szCs w:val="22"/>
-        </w:rPr>
-        <w:tab/>
+        <w:t>Ram</w:t>
+      </w:r>
+      <w:r>
+        <w:rPr>
+          <w:rFonts w:asciiTheme="minorHAnsi" w:hAnsiTheme="minorHAnsi"/>
+          <w:b/>
+          <w:sz w:val="22"/>
+          <w:szCs w:val="22"/>
+        </w:rPr>
+        <w:t>co Systems Pvt. Ltd.</w:t>
+      </w:r>
+      <w:r>
+        <w:rPr>
+          <w:rFonts w:asciiTheme="minorHAnsi" w:hAnsiTheme="minorHAnsi"/>
+          <w:b/>
+          <w:sz w:val="22"/>
+          <w:szCs w:val="22"/>
+        </w:rPr>
+        <w:t>, Chennai India</w:t>
+      </w:r>
+      <w:r>
+        <w:rPr>
+          <w:rFonts w:asciiTheme="minorHAnsi" w:hAnsiTheme="minorHAnsi"/>
+          <w:sz w:val="22"/>
+          <w:szCs w:val="22"/>
+        </w:rPr>
         <w:t xml:space="preserve">  </w:t>
       </w:r>
       <w:r>
@@ -1170,71 +1135,40 @@
           <w:szCs w:val="22"/>
         </w:rPr>
         <w:tab/>
-      </w:r>
-      <w:r>
-        <w:rPr>
-          <w:rFonts w:asciiTheme="minorHAnsi" w:hAnsiTheme="minorHAnsi"/>
-          <w:sz w:val="22"/>
-          <w:szCs w:val="22"/>
-        </w:rPr>
-        <w:tab/>
-      </w:r>
-      <w:r>
-        <w:rPr>
-          <w:rFonts w:asciiTheme="minorHAnsi" w:hAnsiTheme="minorHAnsi"/>
-          <w:sz w:val="22"/>
-          <w:szCs w:val="22"/>
-        </w:rPr>
-        <w:tab/>
-      </w:r>
-      <w:r>
-        <w:rPr>
-          <w:rFonts w:asciiTheme="minorHAnsi" w:hAnsiTheme="minorHAnsi"/>
-          <w:sz w:val="22"/>
-          <w:szCs w:val="22"/>
-        </w:rPr>
-        <w:tab/>
-        <w:t xml:space="preserve">   </w:t>
-      </w:r>
-      <w:r>
-        <w:rPr>
-          <w:rFonts w:asciiTheme="minorHAnsi" w:hAnsiTheme="minorHAnsi"/>
-          <w:sz w:val="22"/>
-          <w:szCs w:val="22"/>
-        </w:rPr>
-        <w:t xml:space="preserve">      January 2014</w:t>
-      </w:r>
-      <w:r>
-        <w:rPr>
-          <w:rFonts w:asciiTheme="minorHAnsi" w:hAnsiTheme="minorHAnsi"/>
-          <w:sz w:val="22"/>
-          <w:szCs w:val="22"/>
-        </w:rPr>
-        <w:t xml:space="preserve"> –</w:t>
-      </w:r>
-      <w:r>
-        <w:rPr>
-          <w:rFonts w:asciiTheme="minorHAnsi" w:hAnsiTheme="minorHAnsi"/>
-          <w:sz w:val="22"/>
-          <w:szCs w:val="22"/>
-        </w:rPr>
-        <w:t xml:space="preserve"> November</w:t>
-      </w:r>
-      <w:r>
-        <w:rPr>
-          <w:rFonts w:asciiTheme="minorHAnsi" w:hAnsiTheme="minorHAnsi"/>
-          <w:sz w:val="22"/>
-          <w:szCs w:val="22"/>
-        </w:rPr>
-        <w:t xml:space="preserve"> </w:t>
-      </w:r>
-      <w:r>
-        <w:rPr>
-          <w:rFonts w:asciiTheme="minorHAnsi" w:hAnsiTheme="minorHAnsi"/>
-          <w:sz w:val="22"/>
-          <w:szCs w:val="22"/>
-        </w:rPr>
-        <w:t>2014</w:t>
+        <w:t xml:space="preserve">  </w:t>
+      </w:r>
+      <w:r>
+        <w:rPr>
+          <w:rFonts w:asciiTheme="minorHAnsi" w:hAnsiTheme="minorHAnsi"/>
+          <w:sz w:val="22"/>
+          <w:szCs w:val="22"/>
+        </w:rPr>
+        <w:tab/>
+      </w:r>
+      <w:r>
+        <w:rPr>
+          <w:rFonts w:asciiTheme="minorHAnsi" w:hAnsiTheme="minorHAnsi"/>
+          <w:sz w:val="22"/>
+          <w:szCs w:val="22"/>
+        </w:rPr>
+        <w:tab/>
+      </w:r>
+      <w:r>
+        <w:rPr>
+          <w:rFonts w:asciiTheme="minorHAnsi" w:hAnsiTheme="minorHAnsi"/>
+          <w:sz w:val="22"/>
+          <w:szCs w:val="22"/>
+        </w:rPr>
+        <w:tab/>
+      </w:r>
+      <w:r>
+        <w:rPr>
+          <w:rFonts w:asciiTheme="minorHAnsi" w:hAnsiTheme="minorHAnsi"/>
+          <w:sz w:val="22"/>
+          <w:szCs w:val="22"/>
+        </w:rPr>
+        <w:tab/>
+        <w:t xml:space="preserve">         January 2014 – November 2014</w:t>
       </w:r>
       <w:r>
         <w:rPr>

</xml_diff>